<commit_message>
LAB11 and LAB12 are finished
</commit_message>
<xml_diff>
--- a/Lab5/Lab5 answers.docx
+++ b/Lab5/Lab5 answers.docx
@@ -123,8 +123,10 @@
         <w:rPr>
           <w:rFonts w:ascii="Times New Roman" w:hAnsi="Times New Roman" w:cs="Times New Roman"/>
           <w:b/>
-          <w:sz w:val="28"/>
-          <w:szCs w:val="28"/>
+          <w:noProof/>
+          <w:sz w:val="28"/>
+          <w:szCs w:val="28"/>
+          <w:lang w:eastAsia="ru-RU"/>
         </w:rPr>
         <w:drawing>
           <wp:inline distT="0" distB="0" distL="0" distR="0" wp14:anchorId="16759655" wp14:editId="381501C3">
@@ -144,7 +146,7 @@
                     </pic:cNvPicPr>
                   </pic:nvPicPr>
                   <pic:blipFill>
-                    <a:blip r:embed="rId5">
+                    <a:blip r:embed="rId6">
                       <a:extLst>
                         <a:ext uri="{28A0092B-C50C-407E-A947-70E740481C1C}">
                           <a14:useLocalDpi xmlns:a14="http://schemas.microsoft.com/office/drawing/2010/main" val="0"/>
@@ -1224,15 +1226,7 @@
           <w:sz w:val="28"/>
           <w:szCs w:val="28"/>
         </w:rPr>
-        <w:t xml:space="preserve">– </w:t>
-      </w:r>
-      <w:r>
-        <w:rPr>
-          <w:rFonts w:ascii="Times New Roman" w:hAnsi="Times New Roman" w:cs="Times New Roman"/>
-          <w:sz w:val="28"/>
-          <w:szCs w:val="28"/>
-        </w:rPr>
-        <w:t>генерирует данные REDO во время обновления индекса / таб</w:t>
+        <w:t>– генерирует данные REDO во время обновления индекса / таб</w:t>
       </w:r>
       <w:r>
         <w:rPr>
@@ -1649,8 +1643,10 @@
       <w:r>
         <w:rPr>
           <w:rFonts w:ascii="Times New Roman" w:hAnsi="Times New Roman" w:cs="Times New Roman"/>
-          <w:sz w:val="28"/>
-          <w:szCs w:val="28"/>
+          <w:noProof/>
+          <w:sz w:val="28"/>
+          <w:szCs w:val="28"/>
+          <w:lang w:eastAsia="ru-RU"/>
         </w:rPr>
         <w:drawing>
           <wp:inline distT="0" distB="0" distL="0" distR="0" wp14:anchorId="24083B87" wp14:editId="41A36D1C">
@@ -1670,7 +1666,7 @@
                     </pic:cNvPicPr>
                   </pic:nvPicPr>
                   <pic:blipFill>
-                    <a:blip r:embed="rId6">
+                    <a:blip r:embed="rId7">
                       <a:extLst>
                         <a:ext uri="{28A0092B-C50C-407E-A947-70E740481C1C}">
                           <a14:useLocalDpi xmlns:a14="http://schemas.microsoft.com/office/drawing/2010/main" val="0"/>
@@ -1988,8 +1984,10 @@
       <w:r>
         <w:rPr>
           <w:rFonts w:ascii="Times New Roman" w:hAnsi="Times New Roman" w:cs="Times New Roman"/>
-          <w:sz w:val="28"/>
-          <w:szCs w:val="28"/>
+          <w:noProof/>
+          <w:sz w:val="28"/>
+          <w:szCs w:val="28"/>
+          <w:lang w:eastAsia="ru-RU"/>
         </w:rPr>
         <w:drawing>
           <wp:inline distT="0" distB="0" distL="0" distR="0" wp14:anchorId="642D78E0" wp14:editId="2E2D3BEB">
@@ -2009,7 +2007,7 @@
                     </pic:cNvPicPr>
                   </pic:nvPicPr>
                   <pic:blipFill>
-                    <a:blip r:embed="rId7">
+                    <a:blip r:embed="rId8">
                       <a:extLst>
                         <a:ext uri="{28A0092B-C50C-407E-A947-70E740481C1C}">
                           <a14:useLocalDpi xmlns:a14="http://schemas.microsoft.com/office/drawing/2010/main" val="0"/>
@@ -2176,8 +2174,10 @@
       <w:r>
         <w:rPr>
           <w:rFonts w:ascii="Times New Roman" w:hAnsi="Times New Roman" w:cs="Times New Roman"/>
-          <w:sz w:val="28"/>
-          <w:szCs w:val="28"/>
+          <w:noProof/>
+          <w:sz w:val="28"/>
+          <w:szCs w:val="28"/>
+          <w:lang w:eastAsia="ru-RU"/>
         </w:rPr>
         <w:drawing>
           <wp:inline distT="0" distB="0" distL="0" distR="0" wp14:anchorId="7E8BA95F" wp14:editId="5277C346">
@@ -2197,7 +2197,7 @@
                     </pic:cNvPicPr>
                   </pic:nvPicPr>
                   <pic:blipFill>
-                    <a:blip r:embed="rId8">
+                    <a:blip r:embed="rId9">
                       <a:extLst>
                         <a:ext uri="{28A0092B-C50C-407E-A947-70E740481C1C}">
                           <a14:useLocalDpi xmlns:a14="http://schemas.microsoft.com/office/drawing/2010/main" val="0"/>
@@ -2444,7 +2444,6 @@
           <w:szCs w:val="28"/>
         </w:rPr>
       </w:pPr>
-      <w:bookmarkStart w:id="0" w:name="_GoBack"/>
       <w:r>
         <w:rPr>
           <w:rFonts w:ascii="Times New Roman" w:hAnsi="Times New Roman" w:cs="Times New Roman"/>
@@ -2455,7 +2454,6 @@
         <w:t xml:space="preserve">Поясните назначение опции UNIFORM при создании табличного пространства. </w:t>
       </w:r>
     </w:p>
-    <w:bookmarkEnd w:id="0"/>
     <w:p>
       <w:pPr>
         <w:ind w:firstLine="708"/>
@@ -3369,7 +3367,25 @@
           <w:sz w:val="28"/>
           <w:szCs w:val="28"/>
         </w:rPr>
-        <w:t>, перед перезаписью она сделает копию файлов оперативного журнала повтора. Затем эти архивированные файлы журнала повтора можно использовать для восстановле­ния любой части базы данных в любой момент времени.</w:t>
+        <w:t>, перед перезаписью она сделает копию файлов оперативного журнала повтора. Затем эти архивированные файлы журнала повтора мож</w:t>
+      </w:r>
+      <w:r>
+        <w:rPr>
+          <w:rFonts w:ascii="Times New Roman" w:hAnsi="Times New Roman" w:cs="Times New Roman"/>
+          <w:sz w:val="28"/>
+          <w:szCs w:val="28"/>
+        </w:rPr>
+        <w:t>но использовать для восстановле</w:t>
+      </w:r>
+      <w:bookmarkStart w:id="0" w:name="_GoBack"/>
+      <w:bookmarkEnd w:id="0"/>
+      <w:r>
+        <w:rPr>
+          <w:rFonts w:ascii="Times New Roman" w:hAnsi="Times New Roman" w:cs="Times New Roman"/>
+          <w:sz w:val="28"/>
+          <w:szCs w:val="28"/>
+        </w:rPr>
+        <w:t>ния любой части базы данных в любой момент времени.</w:t>
       </w:r>
     </w:p>
     <w:p>
@@ -4102,9 +4118,33 @@
           <w:rFonts w:ascii="Times New Roman" w:hAnsi="Times New Roman" w:cs="Times New Roman"/>
           <w:sz w:val="28"/>
           <w:szCs w:val="28"/>
+        </w:rPr>
+      </w:pPr>
+      <w:r>
+        <w:rPr>
+          <w:rFonts w:ascii="Times New Roman" w:hAnsi="Times New Roman" w:cs="Times New Roman"/>
+          <w:sz w:val="28"/>
+          <w:szCs w:val="28"/>
+        </w:rPr>
+        <w:t>$</w:t>
+      </w:r>
+      <w:r>
+        <w:rPr>
+          <w:rFonts w:ascii="Times New Roman" w:hAnsi="Times New Roman" w:cs="Times New Roman"/>
+          <w:sz w:val="28"/>
+          <w:szCs w:val="28"/>
           <w:lang w:val="en-US"/>
         </w:rPr>
-      </w:pPr>
+        <w:t>ORACLE</w:t>
+      </w:r>
+      <w:r>
+        <w:rPr>
+          <w:rFonts w:ascii="Times New Roman" w:hAnsi="Times New Roman" w:cs="Times New Roman"/>
+          <w:sz w:val="28"/>
+          <w:szCs w:val="28"/>
+        </w:rPr>
+        <w:t>_</w:t>
+      </w:r>
       <w:r>
         <w:rPr>
           <w:rFonts w:ascii="Times New Roman" w:hAnsi="Times New Roman" w:cs="Times New Roman"/>
@@ -4112,8 +4152,17 @@
           <w:szCs w:val="28"/>
           <w:lang w:val="en-US"/>
         </w:rPr>
-        <w:t>$ORACLE_HOME</w:t>
-      </w:r>
+        <w:t>HOME</w:t>
+      </w:r>
+      <w:r>
+        <w:rPr>
+          <w:rFonts w:ascii="Times New Roman" w:hAnsi="Times New Roman" w:cs="Times New Roman"/>
+          <w:sz w:val="28"/>
+          <w:szCs w:val="28"/>
+        </w:rPr>
+        <w:t xml:space="preserve"> \</w:t>
+      </w:r>
+      <w:proofErr w:type="spellStart"/>
       <w:r>
         <w:rPr>
           <w:rFonts w:ascii="Times New Roman" w:hAnsi="Times New Roman" w:cs="Times New Roman"/>
@@ -4121,7 +4170,16 @@
           <w:szCs w:val="28"/>
           <w:lang w:val="en-US"/>
         </w:rPr>
-        <w:t xml:space="preserve"> \</w:t>
+        <w:t>oradata</w:t>
+      </w:r>
+      <w:proofErr w:type="spellEnd"/>
+      <w:r>
+        <w:rPr>
+          <w:rFonts w:ascii="Times New Roman" w:hAnsi="Times New Roman" w:cs="Times New Roman"/>
+          <w:sz w:val="28"/>
+          <w:szCs w:val="28"/>
+        </w:rPr>
+        <w:t>\</w:t>
       </w:r>
       <w:proofErr w:type="spellStart"/>
       <w:r>
@@ -4131,7 +4189,7 @@
           <w:szCs w:val="28"/>
           <w:lang w:val="en-US"/>
         </w:rPr>
-        <w:t>oradata</w:t>
+        <w:t>orcl</w:t>
       </w:r>
       <w:proofErr w:type="spellEnd"/>
       <w:r>
@@ -4139,27 +4197,6 @@
           <w:rFonts w:ascii="Times New Roman" w:hAnsi="Times New Roman" w:cs="Times New Roman"/>
           <w:sz w:val="28"/>
           <w:szCs w:val="28"/>
-          <w:lang w:val="en-US"/>
-        </w:rPr>
-        <w:t>\</w:t>
-      </w:r>
-      <w:proofErr w:type="spellStart"/>
-      <w:r>
-        <w:rPr>
-          <w:rFonts w:ascii="Times New Roman" w:hAnsi="Times New Roman" w:cs="Times New Roman"/>
-          <w:sz w:val="28"/>
-          <w:szCs w:val="28"/>
-          <w:lang w:val="en-US"/>
-        </w:rPr>
-        <w:t>orcl</w:t>
-      </w:r>
-      <w:proofErr w:type="spellEnd"/>
-      <w:r>
-        <w:rPr>
-          <w:rFonts w:ascii="Times New Roman" w:hAnsi="Times New Roman" w:cs="Times New Roman"/>
-          <w:sz w:val="28"/>
-          <w:szCs w:val="28"/>
-          <w:lang w:val="en-US"/>
         </w:rPr>
         <w:t xml:space="preserve"> – </w:t>
       </w:r>
@@ -4176,7 +4213,6 @@
           <w:rFonts w:ascii="Times New Roman" w:hAnsi="Times New Roman" w:cs="Times New Roman"/>
           <w:sz w:val="28"/>
           <w:szCs w:val="28"/>
-          <w:lang w:val="en-US"/>
         </w:rPr>
         <w:t>;</w:t>
       </w:r>
@@ -4752,8 +4788,10 @@
       <w:r>
         <w:rPr>
           <w:rFonts w:ascii="Times New Roman" w:hAnsi="Times New Roman" w:cs="Times New Roman"/>
-          <w:sz w:val="28"/>
-          <w:szCs w:val="28"/>
+          <w:noProof/>
+          <w:sz w:val="28"/>
+          <w:szCs w:val="28"/>
+          <w:lang w:eastAsia="ru-RU"/>
         </w:rPr>
         <w:drawing>
           <wp:inline distT="0" distB="0" distL="0" distR="0" wp14:anchorId="3D1911B6" wp14:editId="05C94564">
@@ -4773,7 +4811,7 @@
                     </pic:cNvPicPr>
                   </pic:nvPicPr>
                   <pic:blipFill>
-                    <a:blip r:embed="rId9">
+                    <a:blip r:embed="rId10">
                       <a:extLst>
                         <a:ext uri="{28A0092B-C50C-407E-A947-70E740481C1C}">
                           <a14:useLocalDpi xmlns:a14="http://schemas.microsoft.com/office/drawing/2010/main" val="0"/>
@@ -4883,7 +4921,7 @@
           <w:szCs w:val="28"/>
           <w:lang w:val="en-US"/>
         </w:rPr>
-        <w:t xml:space="preserve">filename </w:t>
+        <w:t>filename FROM PFILE=</w:t>
       </w:r>
       <w:r>
         <w:rPr>
@@ -4892,7 +4930,7 @@
           <w:szCs w:val="28"/>
           <w:lang w:val="en-US"/>
         </w:rPr>
-        <w:t>FROM PFILE=</w:t>
+        <w:t xml:space="preserve"> </w:t>
       </w:r>
       <w:r>
         <w:rPr>
@@ -4901,63 +4939,27 @@
           <w:szCs w:val="28"/>
           <w:lang w:val="en-US"/>
         </w:rPr>
-        <w:t xml:space="preserve"> </w:t>
-      </w:r>
-      <w:r>
+        <w:t>filename</w:t>
+      </w:r>
+    </w:p>
+    <w:p>
+      <w:pPr>
+        <w:jc w:val="center"/>
         <w:rPr>
           <w:rFonts w:ascii="Times New Roman" w:hAnsi="Times New Roman" w:cs="Times New Roman"/>
           <w:sz w:val="28"/>
           <w:szCs w:val="28"/>
           <w:lang w:val="en-US"/>
         </w:rPr>
-        <w:t>filename</w:t>
-      </w:r>
-    </w:p>
-    <w:p>
-      <w:pPr>
-        <w:jc w:val="center"/>
+      </w:pPr>
+      <w:r>
         <w:rPr>
           <w:rFonts w:ascii="Times New Roman" w:hAnsi="Times New Roman" w:cs="Times New Roman"/>
           <w:sz w:val="28"/>
           <w:szCs w:val="28"/>
           <w:lang w:val="en-US"/>
         </w:rPr>
-      </w:pPr>
-      <w:r>
-        <w:rPr>
-          <w:rFonts w:ascii="Times New Roman" w:hAnsi="Times New Roman" w:cs="Times New Roman"/>
-          <w:sz w:val="28"/>
-          <w:szCs w:val="28"/>
-          <w:lang w:val="en-US"/>
-        </w:rPr>
-        <w:t xml:space="preserve">CREATE </w:t>
-      </w:r>
-      <w:r>
-        <w:rPr>
-          <w:rFonts w:ascii="Times New Roman" w:hAnsi="Times New Roman" w:cs="Times New Roman"/>
-          <w:sz w:val="28"/>
-          <w:szCs w:val="28"/>
-          <w:lang w:val="en-US"/>
-        </w:rPr>
-        <w:t>PFILE=</w:t>
-      </w:r>
-      <w:r>
-        <w:rPr>
-          <w:rFonts w:ascii="Times New Roman" w:hAnsi="Times New Roman" w:cs="Times New Roman"/>
-          <w:sz w:val="28"/>
-          <w:szCs w:val="28"/>
-          <w:lang w:val="en-US"/>
-        </w:rPr>
-        <w:t>filename FROM SP</w:t>
-      </w:r>
-      <w:r>
-        <w:rPr>
-          <w:rFonts w:ascii="Times New Roman" w:hAnsi="Times New Roman" w:cs="Times New Roman"/>
-          <w:sz w:val="28"/>
-          <w:szCs w:val="28"/>
-          <w:lang w:val="en-US"/>
-        </w:rPr>
-        <w:t>FILE=</w:t>
+        <w:t>CREATE PFILE=filename FROM SPFILE=</w:t>
       </w:r>
       <w:r>
         <w:rPr>
@@ -5963,6 +5965,7 @@
   <w:style w:type="character" w:default="1" w:styleId="a0">
     <w:name w:val="Default Paragraph Font"/>
     <w:uiPriority w:val="1"/>
+    <w:semiHidden/>
     <w:unhideWhenUsed/>
   </w:style>
   <w:style w:type="table" w:default="1" w:styleId="a1">
@@ -6278,4 +6281,16 @@
     </a:ext>
   </a:extLst>
 </a:theme>
+</file>
+
+<file path=customXml/item1.xml><?xml version="1.0" encoding="utf-8"?>
+<b:Sources xmlns:b="http://schemas.openxmlformats.org/officeDocument/2006/bibliography" xmlns="http://schemas.openxmlformats.org/officeDocument/2006/bibliography" SelectedStyle="\APASixthEditionOfficeOnline.xsl" StyleName="APA" Version="6"/>
+</file>
+
+<file path=customXml/itemProps1.xml><?xml version="1.0" encoding="utf-8"?>
+<ds:datastoreItem xmlns:ds="http://schemas.openxmlformats.org/officeDocument/2006/customXml" ds:itemID="{102F1097-DF9B-4991-841F-8CC3E4F75B69}">
+  <ds:schemaRefs>
+    <ds:schemaRef ds:uri="http://schemas.openxmlformats.org/officeDocument/2006/bibliography"/>
+  </ds:schemaRefs>
+</ds:datastoreItem>
 </file>
</xml_diff>